<commit_message>
let and const keywords
</commit_message>
<xml_diff>
--- a/Reactjs and Nodejs Materials.docx
+++ b/Reactjs and Nodejs Materials.docx
@@ -127,33 +127,15 @@
           <w:sz w:val="24"/>
           <w:szCs w:val="24"/>
         </w:rPr>
-        <w:t xml:space="preserve">Editor - Visual Studio </w:t>
-      </w:r>
-      <w:proofErr w:type="gramStart"/>
-      <w:r>
-        <w:rPr>
-          <w:rFonts w:ascii="Franklin Gothic Book" w:hAnsi="Franklin Gothic Book"/>
-          <w:sz w:val="24"/>
-          <w:szCs w:val="24"/>
-        </w:rPr>
-        <w:t>Code</w:t>
-      </w:r>
-      <w:r>
-        <w:rPr>
-          <w:rFonts w:ascii="Franklin Gothic Book" w:hAnsi="Franklin Gothic Book"/>
-          <w:sz w:val="24"/>
-          <w:szCs w:val="24"/>
-        </w:rPr>
-        <w:t xml:space="preserve"> :</w:t>
-      </w:r>
-      <w:proofErr w:type="gramEnd"/>
-      <w:r>
-        <w:rPr>
-          <w:rFonts w:ascii="Franklin Gothic Book" w:hAnsi="Franklin Gothic Book"/>
-          <w:sz w:val="24"/>
-          <w:szCs w:val="24"/>
-        </w:rPr>
-        <w:t xml:space="preserve"> </w:t>
+        <w:t>Editor - Visual Studio Code</w:t>
+      </w:r>
+      <w:r>
+        <w:rPr>
+          <w:rFonts w:ascii="Franklin Gothic Book" w:hAnsi="Franklin Gothic Book"/>
+          <w:sz w:val="24"/>
+          <w:szCs w:val="24"/>
+        </w:rPr>
+        <w:t xml:space="preserve"> : </w:t>
       </w:r>
       <w:hyperlink r:id="rId5" w:history="1">
         <w:r>
@@ -327,43 +309,7 @@
           <w:sz w:val="24"/>
           <w:szCs w:val="24"/>
         </w:rPr>
-        <w:t>div, p, h</w:t>
-      </w:r>
-      <w:proofErr w:type="gramStart"/>
-      <w:r>
-        <w:rPr>
-          <w:rFonts w:ascii="Franklin Gothic Book" w:hAnsi="Franklin Gothic Book"/>
-          <w:sz w:val="24"/>
-          <w:szCs w:val="24"/>
-        </w:rPr>
-        <w:t>1,..</w:t>
-      </w:r>
-      <w:proofErr w:type="gramEnd"/>
-      <w:r>
-        <w:rPr>
-          <w:rFonts w:ascii="Franklin Gothic Book" w:hAnsi="Franklin Gothic Book"/>
-          <w:sz w:val="24"/>
-          <w:szCs w:val="24"/>
-        </w:rPr>
-        <w:t xml:space="preserve">h6, table, form, </w:t>
-      </w:r>
-      <w:proofErr w:type="spellStart"/>
-      <w:r>
-        <w:rPr>
-          <w:rFonts w:ascii="Franklin Gothic Book" w:hAnsi="Franklin Gothic Book"/>
-          <w:sz w:val="24"/>
-          <w:szCs w:val="24"/>
-        </w:rPr>
-        <w:t>img</w:t>
-      </w:r>
-      <w:proofErr w:type="spellEnd"/>
-      <w:r>
-        <w:rPr>
-          <w:rFonts w:ascii="Franklin Gothic Book" w:hAnsi="Franklin Gothic Book"/>
-          <w:sz w:val="24"/>
-          <w:szCs w:val="24"/>
-        </w:rPr>
-        <w:t xml:space="preserve"> and so on.</w:t>
+        <w:t>div, p, h1,..h6, table, form, img and so on.</w:t>
       </w:r>
     </w:p>
     <w:p>
@@ -495,25 +441,7 @@
           <w:sz w:val="24"/>
           <w:szCs w:val="24"/>
         </w:rPr>
-        <w:t>New Features of Javascript (</w:t>
-      </w:r>
-      <w:proofErr w:type="spellStart"/>
-      <w:r>
-        <w:rPr>
-          <w:rFonts w:ascii="Franklin Gothic Book" w:hAnsi="Franklin Gothic Book"/>
-          <w:sz w:val="24"/>
-          <w:szCs w:val="24"/>
-        </w:rPr>
-        <w:t>EcmaScript</w:t>
-      </w:r>
-      <w:proofErr w:type="spellEnd"/>
-      <w:r>
-        <w:rPr>
-          <w:rFonts w:ascii="Franklin Gothic Book" w:hAnsi="Franklin Gothic Book"/>
-          <w:sz w:val="24"/>
-          <w:szCs w:val="24"/>
-        </w:rPr>
-        <w:t xml:space="preserve"> latest features)</w:t>
+        <w:t>New Features of Javascript (EcmaScript latest features)</w:t>
       </w:r>
     </w:p>
     <w:p>
@@ -535,25 +463,7 @@
           <w:sz w:val="24"/>
           <w:szCs w:val="24"/>
         </w:rPr>
-        <w:t xml:space="preserve">classes, let, </w:t>
-      </w:r>
-      <w:proofErr w:type="spellStart"/>
-      <w:r>
-        <w:rPr>
-          <w:rFonts w:ascii="Franklin Gothic Book" w:hAnsi="Franklin Gothic Book"/>
-          <w:sz w:val="24"/>
-          <w:szCs w:val="24"/>
-        </w:rPr>
-        <w:t>const</w:t>
-      </w:r>
-      <w:proofErr w:type="spellEnd"/>
-      <w:r>
-        <w:rPr>
-          <w:rFonts w:ascii="Franklin Gothic Book" w:hAnsi="Franklin Gothic Book"/>
-          <w:sz w:val="24"/>
-          <w:szCs w:val="24"/>
-        </w:rPr>
-        <w:t>, super, extends</w:t>
+        <w:t>classes, let, const, super, extends</w:t>
       </w:r>
     </w:p>
     <w:p>
@@ -635,34 +545,14 @@
           <w:szCs w:val="24"/>
         </w:rPr>
       </w:pPr>
-      <w:proofErr w:type="spellStart"/>
-      <w:r>
-        <w:rPr>
-          <w:rFonts w:ascii="Franklin Gothic Book" w:hAnsi="Franklin Gothic Book"/>
-          <w:sz w:val="24"/>
-          <w:szCs w:val="24"/>
-        </w:rPr>
-        <w:t>PadStart</w:t>
-      </w:r>
-      <w:proofErr w:type="spellEnd"/>
-      <w:r>
-        <w:rPr>
-          <w:rFonts w:ascii="Franklin Gothic Book" w:hAnsi="Franklin Gothic Book"/>
-          <w:sz w:val="24"/>
-          <w:szCs w:val="24"/>
-        </w:rPr>
-        <w:t xml:space="preserve"> &amp; </w:t>
-      </w:r>
-      <w:proofErr w:type="spellStart"/>
-      <w:r>
-        <w:rPr>
-          <w:rFonts w:ascii="Franklin Gothic Book" w:hAnsi="Franklin Gothic Book"/>
-          <w:sz w:val="24"/>
-          <w:szCs w:val="24"/>
-        </w:rPr>
-        <w:t>PadEnd</w:t>
-      </w:r>
-      <w:proofErr w:type="spellEnd"/>
+      <w:r>
+        <w:rPr>
+          <w:rFonts w:ascii="Franklin Gothic Book" w:hAnsi="Franklin Gothic Book"/>
+          <w:sz w:val="24"/>
+          <w:szCs w:val="24"/>
+        </w:rPr>
+        <w:t>PadStart &amp; PadEnd</w:t>
+      </w:r>
     </w:p>
     <w:p>
       <w:pPr>
@@ -849,61 +739,7 @@
           <w:sz w:val="24"/>
           <w:szCs w:val="24"/>
         </w:rPr>
-        <w:t xml:space="preserve">, it helps to access various functions like </w:t>
-      </w:r>
-      <w:proofErr w:type="gramStart"/>
-      <w:r>
-        <w:rPr>
-          <w:rFonts w:ascii="Franklin Gothic Book" w:hAnsi="Franklin Gothic Book"/>
-          <w:sz w:val="24"/>
-          <w:szCs w:val="24"/>
-        </w:rPr>
-        <w:t>write(</w:t>
-      </w:r>
-      <w:proofErr w:type="gramEnd"/>
-      <w:r>
-        <w:rPr>
-          <w:rFonts w:ascii="Franklin Gothic Book" w:hAnsi="Franklin Gothic Book"/>
-          <w:sz w:val="24"/>
-          <w:szCs w:val="24"/>
-        </w:rPr>
-        <w:t xml:space="preserve">), </w:t>
-      </w:r>
-      <w:proofErr w:type="spellStart"/>
-      <w:r>
-        <w:rPr>
-          <w:rFonts w:ascii="Franklin Gothic Book" w:hAnsi="Franklin Gothic Book"/>
-          <w:sz w:val="24"/>
-          <w:szCs w:val="24"/>
-        </w:rPr>
-        <w:t>getElementById</w:t>
-      </w:r>
-      <w:proofErr w:type="spellEnd"/>
-      <w:r>
-        <w:rPr>
-          <w:rFonts w:ascii="Franklin Gothic Book" w:hAnsi="Franklin Gothic Book"/>
-          <w:sz w:val="24"/>
-          <w:szCs w:val="24"/>
-        </w:rPr>
-        <w:t xml:space="preserve">(), </w:t>
-      </w:r>
-      <w:proofErr w:type="spellStart"/>
-      <w:r>
-        <w:rPr>
-          <w:rFonts w:ascii="Franklin Gothic Book" w:hAnsi="Franklin Gothic Book"/>
-          <w:sz w:val="24"/>
-          <w:szCs w:val="24"/>
-        </w:rPr>
-        <w:t>getElementsByTagName</w:t>
-      </w:r>
-      <w:proofErr w:type="spellEnd"/>
-      <w:r>
-        <w:rPr>
-          <w:rFonts w:ascii="Franklin Gothic Book" w:hAnsi="Franklin Gothic Book"/>
-          <w:sz w:val="24"/>
-          <w:szCs w:val="24"/>
-        </w:rPr>
-        <w:t>() and so on.</w:t>
+        <w:t>, it helps to access various functions like write(), getElementById(), getElementsByTagName() and so on.</w:t>
       </w:r>
     </w:p>
     <w:p>
@@ -955,25 +791,7 @@
           <w:sz w:val="24"/>
           <w:szCs w:val="24"/>
         </w:rPr>
-        <w:t xml:space="preserve"> It is mainly to debug the javascript if you want to see any output you use </w:t>
-      </w:r>
-      <w:proofErr w:type="gramStart"/>
-      <w:r>
-        <w:rPr>
-          <w:rFonts w:ascii="Franklin Gothic Book" w:hAnsi="Franklin Gothic Book"/>
-          <w:sz w:val="24"/>
-          <w:szCs w:val="24"/>
-        </w:rPr>
-        <w:t>log(</w:t>
-      </w:r>
-      <w:proofErr w:type="gramEnd"/>
-      <w:r>
-        <w:rPr>
-          <w:rFonts w:ascii="Franklin Gothic Book" w:hAnsi="Franklin Gothic Book"/>
-          <w:sz w:val="24"/>
-          <w:szCs w:val="24"/>
-        </w:rPr>
-        <w:t>), or if Javascript has any errors those are logged in the console.</w:t>
+        <w:t xml:space="preserve"> It is mainly to debug the javascript if you want to see any output you use log(), or if Javascript has any errors those are logged in the console.</w:t>
       </w:r>
     </w:p>
     <w:p>
@@ -1009,25 +827,7 @@
           <w:sz w:val="24"/>
           <w:szCs w:val="24"/>
         </w:rPr>
-        <w:t xml:space="preserve">You can use html in the beginning to see the html default template in the </w:t>
-      </w:r>
-      <w:proofErr w:type="spellStart"/>
-      <w:r>
-        <w:rPr>
-          <w:rFonts w:ascii="Franklin Gothic Book" w:hAnsi="Franklin Gothic Book"/>
-          <w:sz w:val="24"/>
-          <w:szCs w:val="24"/>
-        </w:rPr>
-        <w:t>VScode</w:t>
-      </w:r>
-      <w:proofErr w:type="spellEnd"/>
-      <w:r>
-        <w:rPr>
-          <w:rFonts w:ascii="Franklin Gothic Book" w:hAnsi="Franklin Gothic Book"/>
-          <w:sz w:val="24"/>
-          <w:szCs w:val="24"/>
-        </w:rPr>
-        <w:t xml:space="preserve"> which is auto-created</w:t>
+        <w:t>You can use html in the beginning to see the html default template in the VScode which is auto-created</w:t>
       </w:r>
     </w:p>
     <w:p>
@@ -1380,25 +1180,7 @@
           <w:sz w:val="24"/>
           <w:szCs w:val="24"/>
         </w:rPr>
-        <w:t>: ++, --, *, /, +, -, =, &lt;, &gt;, &lt;=, &gt;=, ==, ===</w:t>
-      </w:r>
-      <w:proofErr w:type="gramStart"/>
-      <w:r>
-        <w:rPr>
-          <w:rFonts w:ascii="Franklin Gothic Book" w:hAnsi="Franklin Gothic Book"/>
-          <w:sz w:val="24"/>
-          <w:szCs w:val="24"/>
-        </w:rPr>
-        <w:t>, !</w:t>
-      </w:r>
-      <w:proofErr w:type="gramEnd"/>
-      <w:r>
-        <w:rPr>
-          <w:rFonts w:ascii="Franklin Gothic Book" w:hAnsi="Franklin Gothic Book"/>
-          <w:sz w:val="24"/>
-          <w:szCs w:val="24"/>
-        </w:rPr>
-        <w:t>=</w:t>
+        <w:t>: ++, --, *, /, +, -, =, &lt;, &gt;, &lt;=, &gt;=, ==, ===, !=</w:t>
       </w:r>
     </w:p>
     <w:p>
@@ -1480,18 +1262,8 @@
           <w:sz w:val="24"/>
           <w:szCs w:val="24"/>
         </w:rPr>
-        <w:t xml:space="preserve">: if, if - else, if else if, else, </w:t>
-      </w:r>
-      <w:proofErr w:type="spellStart"/>
-      <w:r>
-        <w:rPr>
-          <w:rFonts w:ascii="Franklin Gothic Book" w:hAnsi="Franklin Gothic Book"/>
-          <w:sz w:val="24"/>
-          <w:szCs w:val="24"/>
-        </w:rPr>
-        <w:t>swtich</w:t>
-      </w:r>
-      <w:proofErr w:type="spellEnd"/>
+        <w:t>: if, if - else, if else if, else, swtich</w:t>
+      </w:r>
     </w:p>
     <w:p>
       <w:pPr>
@@ -1666,43 +1438,7 @@
           <w:sz w:val="24"/>
           <w:szCs w:val="24"/>
         </w:rPr>
-        <w:t xml:space="preserve">Here </w:t>
-      </w:r>
-      <w:proofErr w:type="spellStart"/>
-      <w:r>
-        <w:rPr>
-          <w:rFonts w:ascii="Franklin Gothic Book" w:hAnsi="Franklin Gothic Book"/>
-          <w:sz w:val="24"/>
-          <w:szCs w:val="24"/>
-        </w:rPr>
-        <w:t>typeof</w:t>
-      </w:r>
-      <w:proofErr w:type="spellEnd"/>
-      <w:r>
-        <w:rPr>
-          <w:rFonts w:ascii="Franklin Gothic Book" w:hAnsi="Franklin Gothic Book"/>
-          <w:sz w:val="24"/>
-          <w:szCs w:val="24"/>
-        </w:rPr>
-        <w:t xml:space="preserve"> checks the data type, in Javascript we have datatypes like number, string, </w:t>
-      </w:r>
-      <w:proofErr w:type="spellStart"/>
-      <w:r>
-        <w:rPr>
-          <w:rFonts w:ascii="Franklin Gothic Book" w:hAnsi="Franklin Gothic Book"/>
-          <w:sz w:val="24"/>
-          <w:szCs w:val="24"/>
-        </w:rPr>
-        <w:t>boolean</w:t>
-      </w:r>
-      <w:proofErr w:type="spellEnd"/>
-      <w:r>
-        <w:rPr>
-          <w:rFonts w:ascii="Franklin Gothic Book" w:hAnsi="Franklin Gothic Book"/>
-          <w:sz w:val="24"/>
-          <w:szCs w:val="24"/>
-        </w:rPr>
-        <w:t xml:space="preserve">, object, Date, </w:t>
+        <w:t xml:space="preserve">Here typeof checks the data type, in Javascript we have datatypes like number, string, boolean, object, Date, </w:t>
       </w:r>
     </w:p>
     <w:p>
@@ -1825,25 +1561,7 @@
           <w:sz w:val="24"/>
           <w:szCs w:val="24"/>
         </w:rPr>
-        <w:t>Try out other operators like &lt;=, &gt;=</w:t>
-      </w:r>
-      <w:proofErr w:type="gramStart"/>
-      <w:r>
-        <w:rPr>
-          <w:rFonts w:ascii="Franklin Gothic Book" w:hAnsi="Franklin Gothic Book"/>
-          <w:sz w:val="24"/>
-          <w:szCs w:val="24"/>
-        </w:rPr>
-        <w:t>, !</w:t>
-      </w:r>
-      <w:proofErr w:type="gramEnd"/>
-      <w:r>
-        <w:rPr>
-          <w:rFonts w:ascii="Franklin Gothic Book" w:hAnsi="Franklin Gothic Book"/>
-          <w:sz w:val="24"/>
-          <w:szCs w:val="24"/>
-        </w:rPr>
-        <w:t>=, ++, -- to understand how they work</w:t>
+        <w:t>Try out other operators like &lt;=, &gt;=, !=, ++, -- to understand how they work</w:t>
       </w:r>
     </w:p>
     <w:p>
@@ -2770,8 +2488,6 @@
           <w:szCs w:val="24"/>
         </w:rPr>
       </w:pPr>
-      <w:proofErr w:type="spellStart"/>
-      <w:proofErr w:type="gramStart"/>
       <w:r>
         <w:rPr>
           <w:rFonts w:ascii="Franklin Gothic Book" w:hAnsi="Franklin Gothic Book"/>
@@ -2780,8 +2496,6 @@
         </w:rPr>
         <w:t>event.target</w:t>
       </w:r>
-      <w:proofErr w:type="spellEnd"/>
-      <w:proofErr w:type="gramEnd"/>
     </w:p>
     <w:p>
       <w:pPr>
@@ -2796,25 +2510,13 @@
           <w:szCs w:val="24"/>
         </w:rPr>
       </w:pPr>
-      <w:proofErr w:type="spellStart"/>
-      <w:proofErr w:type="gramStart"/>
-      <w:r>
-        <w:rPr>
-          <w:rFonts w:ascii="Franklin Gothic Book" w:hAnsi="Franklin Gothic Book"/>
-          <w:sz w:val="24"/>
-          <w:szCs w:val="24"/>
-        </w:rPr>
-        <w:t>document.getElementById</w:t>
-      </w:r>
-      <w:proofErr w:type="spellEnd"/>
-      <w:proofErr w:type="gramEnd"/>
-      <w:r>
-        <w:rPr>
-          <w:rFonts w:ascii="Franklin Gothic Book" w:hAnsi="Franklin Gothic Book"/>
-          <w:sz w:val="24"/>
-          <w:szCs w:val="24"/>
-        </w:rPr>
-        <w:t>()</w:t>
+      <w:r>
+        <w:rPr>
+          <w:rFonts w:ascii="Franklin Gothic Book" w:hAnsi="Franklin Gothic Book"/>
+          <w:sz w:val="24"/>
+          <w:szCs w:val="24"/>
+        </w:rPr>
+        <w:t>document.getElementById()</w:t>
       </w:r>
     </w:p>
     <w:p>
@@ -2894,25 +2596,7 @@
           <w:sz w:val="24"/>
           <w:szCs w:val="24"/>
         </w:rPr>
-        <w:t>With your own examples try different operators like &lt;, &gt;, &lt;=, &gt;=</w:t>
-      </w:r>
-      <w:proofErr w:type="gramStart"/>
-      <w:r>
-        <w:rPr>
-          <w:rFonts w:ascii="Franklin Gothic Book" w:hAnsi="Franklin Gothic Book"/>
-          <w:sz w:val="24"/>
-          <w:szCs w:val="24"/>
-        </w:rPr>
-        <w:t>, !</w:t>
-      </w:r>
-      <w:proofErr w:type="gramEnd"/>
-      <w:r>
-        <w:rPr>
-          <w:rFonts w:ascii="Franklin Gothic Book" w:hAnsi="Franklin Gothic Book"/>
-          <w:sz w:val="24"/>
-          <w:szCs w:val="24"/>
-        </w:rPr>
-        <w:t>=</w:t>
+        <w:t>With your own examples try different operators like &lt;, &gt;, &lt;=, &gt;=, !=</w:t>
       </w:r>
     </w:p>
     <w:p>
@@ -3134,7 +2818,6 @@
         </w:rPr>
         <w:t xml:space="preserve">, </w:t>
       </w:r>
-      <w:proofErr w:type="gramStart"/>
       <w:r>
         <w:rPr>
           <w:rFonts w:ascii="Consolas" w:eastAsia="Times New Roman" w:hAnsi="Consolas" w:cs="Times New Roman"/>
@@ -3145,7 +2828,6 @@
         </w:rPr>
         <w:t>salary :</w:t>
       </w:r>
-      <w:proofErr w:type="gramEnd"/>
       <w:r>
         <w:rPr>
           <w:rFonts w:ascii="Consolas" w:eastAsia="Times New Roman" w:hAnsi="Consolas" w:cs="Times New Roman"/>
@@ -3526,6 +3208,918 @@
           <w:szCs w:val="24"/>
         </w:rPr>
       </w:pPr>
+      <w:r>
+        <w:rPr>
+          <w:rFonts w:ascii="Franklin Gothic Book" w:hAnsi="Franklin Gothic Book"/>
+          <w:sz w:val="24"/>
+          <w:szCs w:val="24"/>
+          <w:highlight w:val="yellow"/>
+        </w:rPr>
+        <w:lastRenderedPageBreak/>
+        <w:t>Solution:</w:t>
+      </w:r>
+    </w:p>
+    <w:p>
+      <w:pPr>
+        <w:rPr>
+          <w:rFonts w:ascii="Franklin Gothic Book" w:hAnsi="Franklin Gothic Book"/>
+          <w:sz w:val="24"/>
+          <w:szCs w:val="24"/>
+        </w:rPr>
+      </w:pPr>
+      <w:r>
+        <w:rPr>
+          <w:rFonts w:ascii="Franklin Gothic Book" w:hAnsi="Franklin Gothic Book"/>
+          <w:noProof/>
+          <w:sz w:val="24"/>
+          <w:szCs w:val="24"/>
+        </w:rPr>
+        <w:drawing>
+          <wp:inline distT="0" distB="0" distL="0" distR="0" wp14:anchorId="7F62A753" wp14:editId="70657D27">
+            <wp:extent cx="5727700" cy="3591560"/>
+            <wp:effectExtent l="0" t="0" r="6350" b="8890"/>
+            <wp:docPr id="15" name="Picture 15"/>
+            <wp:cNvGraphicFramePr>
+              <a:graphicFrameLocks xmlns:a="http://schemas.openxmlformats.org/drawingml/2006/main" noChangeAspect="1"/>
+            </wp:cNvGraphicFramePr>
+            <a:graphic xmlns:a="http://schemas.openxmlformats.org/drawingml/2006/main">
+              <a:graphicData uri="http://schemas.openxmlformats.org/drawingml/2006/picture">
+                <pic:pic xmlns:pic="http://schemas.openxmlformats.org/drawingml/2006/picture">
+                  <pic:nvPicPr>
+                    <pic:cNvPr id="0" name="Picture 1"/>
+                    <pic:cNvPicPr>
+                      <a:picLocks noChangeAspect="1" noChangeArrowheads="1"/>
+                    </pic:cNvPicPr>
+                  </pic:nvPicPr>
+                  <pic:blipFill>
+                    <a:blip r:embed="rId21">
+                      <a:extLst>
+                        <a:ext uri="{28A0092B-C50C-407E-A947-70E740481C1C}">
+                          <a14:useLocalDpi xmlns:a14="http://schemas.microsoft.com/office/drawing/2010/main" val="0"/>
+                        </a:ext>
+                      </a:extLst>
+                    </a:blip>
+                    <a:srcRect/>
+                    <a:stretch>
+                      <a:fillRect/>
+                    </a:stretch>
+                  </pic:blipFill>
+                  <pic:spPr bwMode="auto">
+                    <a:xfrm>
+                      <a:off x="0" y="0"/>
+                      <a:ext cx="5727700" cy="3591560"/>
+                    </a:xfrm>
+                    <a:prstGeom prst="rect">
+                      <a:avLst/>
+                    </a:prstGeom>
+                    <a:noFill/>
+                    <a:ln>
+                      <a:noFill/>
+                    </a:ln>
+                  </pic:spPr>
+                </pic:pic>
+              </a:graphicData>
+            </a:graphic>
+          </wp:inline>
+        </w:drawing>
+      </w:r>
+    </w:p>
+    <w:p>
+      <w:pPr>
+        <w:rPr>
+          <w:rFonts w:ascii="Franklin Gothic Book" w:hAnsi="Franklin Gothic Book"/>
+          <w:sz w:val="24"/>
+          <w:szCs w:val="24"/>
+        </w:rPr>
+      </w:pPr>
+      <w:r>
+        <w:rPr>
+          <w:rFonts w:ascii="Franklin Gothic Book" w:hAnsi="Franklin Gothic Book"/>
+          <w:sz w:val="24"/>
+          <w:szCs w:val="24"/>
+          <w:highlight w:val="yellow"/>
+        </w:rPr>
+        <w:t>Output:</w:t>
+      </w:r>
+    </w:p>
+    <w:p>
+      <w:pPr>
+        <w:rPr>
+          <w:rFonts w:ascii="Franklin Gothic Book" w:hAnsi="Franklin Gothic Book"/>
+          <w:sz w:val="24"/>
+          <w:szCs w:val="24"/>
+        </w:rPr>
+      </w:pPr>
+      <w:r>
+        <w:rPr>
+          <w:rFonts w:ascii="Franklin Gothic Book" w:hAnsi="Franklin Gothic Book"/>
+          <w:noProof/>
+          <w:sz w:val="24"/>
+          <w:szCs w:val="24"/>
+        </w:rPr>
+        <w:drawing>
+          <wp:inline distT="0" distB="0" distL="0" distR="0" wp14:anchorId="2CFAE3D6" wp14:editId="38455AF2">
+            <wp:extent cx="2385060" cy="1550670"/>
+            <wp:effectExtent l="0" t="0" r="0" b="0"/>
+            <wp:docPr id="16" name="Picture 16"/>
+            <wp:cNvGraphicFramePr>
+              <a:graphicFrameLocks xmlns:a="http://schemas.openxmlformats.org/drawingml/2006/main" noChangeAspect="1"/>
+            </wp:cNvGraphicFramePr>
+            <a:graphic xmlns:a="http://schemas.openxmlformats.org/drawingml/2006/main">
+              <a:graphicData uri="http://schemas.openxmlformats.org/drawingml/2006/picture">
+                <pic:pic xmlns:pic="http://schemas.openxmlformats.org/drawingml/2006/picture">
+                  <pic:nvPicPr>
+                    <pic:cNvPr id="0" name="Picture 2"/>
+                    <pic:cNvPicPr>
+                      <a:picLocks noChangeAspect="1" noChangeArrowheads="1"/>
+                    </pic:cNvPicPr>
+                  </pic:nvPicPr>
+                  <pic:blipFill>
+                    <a:blip r:embed="rId22">
+                      <a:extLst>
+                        <a:ext uri="{28A0092B-C50C-407E-A947-70E740481C1C}">
+                          <a14:useLocalDpi xmlns:a14="http://schemas.microsoft.com/office/drawing/2010/main" val="0"/>
+                        </a:ext>
+                      </a:extLst>
+                    </a:blip>
+                    <a:srcRect/>
+                    <a:stretch>
+                      <a:fillRect/>
+                    </a:stretch>
+                  </pic:blipFill>
+                  <pic:spPr bwMode="auto">
+                    <a:xfrm>
+                      <a:off x="0" y="0"/>
+                      <a:ext cx="2385060" cy="1550670"/>
+                    </a:xfrm>
+                    <a:prstGeom prst="rect">
+                      <a:avLst/>
+                    </a:prstGeom>
+                    <a:noFill/>
+                    <a:ln>
+                      <a:noFill/>
+                    </a:ln>
+                  </pic:spPr>
+                </pic:pic>
+              </a:graphicData>
+            </a:graphic>
+          </wp:inline>
+        </w:drawing>
+      </w:r>
+    </w:p>
+    <w:p>
+      <w:pPr>
+        <w:rPr>
+          <w:rFonts w:ascii="Franklin Gothic Book" w:hAnsi="Franklin Gothic Book"/>
+          <w:sz w:val="24"/>
+          <w:szCs w:val="24"/>
+        </w:rPr>
+      </w:pPr>
+    </w:p>
+    <w:p>
+      <w:pPr>
+        <w:rPr>
+          <w:rFonts w:ascii="Franklin Gothic Book" w:hAnsi="Franklin Gothic Book"/>
+          <w:sz w:val="24"/>
+          <w:szCs w:val="24"/>
+        </w:rPr>
+      </w:pPr>
+    </w:p>
+    <w:p>
+      <w:pPr>
+        <w:rPr>
+          <w:rFonts w:ascii="Franklin Gothic Book" w:hAnsi="Franklin Gothic Book"/>
+          <w:sz w:val="24"/>
+          <w:szCs w:val="24"/>
+        </w:rPr>
+      </w:pPr>
+      <w:r>
+        <w:rPr>
+          <w:rFonts w:ascii="Franklin Gothic Book" w:hAnsi="Franklin Gothic Book"/>
+          <w:sz w:val="24"/>
+          <w:szCs w:val="24"/>
+          <w:highlight w:val="yellow"/>
+        </w:rPr>
+        <w:t xml:space="preserve">ECMAScript </w:t>
+      </w:r>
+      <w:r>
+        <w:rPr>
+          <w:rFonts w:ascii="Franklin Gothic Book" w:hAnsi="Franklin Gothic Book"/>
+          <w:sz w:val="24"/>
+          <w:szCs w:val="24"/>
+          <w:highlight w:val="yellow"/>
+        </w:rPr>
+        <w:t>(European Computer Manufacturing Asso</w:t>
+      </w:r>
+      <w:r>
+        <w:rPr>
+          <w:rFonts w:ascii="Franklin Gothic Book" w:hAnsi="Franklin Gothic Book"/>
+          <w:sz w:val="24"/>
+          <w:szCs w:val="24"/>
+          <w:highlight w:val="yellow"/>
+        </w:rPr>
+        <w:t>c</w:t>
+      </w:r>
+      <w:r>
+        <w:rPr>
+          <w:rFonts w:ascii="Franklin Gothic Book" w:hAnsi="Franklin Gothic Book"/>
+          <w:sz w:val="24"/>
+          <w:szCs w:val="24"/>
+          <w:highlight w:val="yellow"/>
+        </w:rPr>
+        <w:t>iation):</w:t>
+      </w:r>
+    </w:p>
+    <w:p>
+      <w:pPr>
+        <w:rPr>
+          <w:rFonts w:ascii="Franklin Gothic Book" w:hAnsi="Franklin Gothic Book"/>
+          <w:sz w:val="24"/>
+          <w:szCs w:val="24"/>
+        </w:rPr>
+      </w:pPr>
+      <w:r>
+        <w:rPr>
+          <w:rFonts w:ascii="Franklin Gothic Book" w:hAnsi="Franklin Gothic Book"/>
+          <w:sz w:val="24"/>
+          <w:szCs w:val="24"/>
+        </w:rPr>
+        <w:t>It is a standard that specifies set of features so that their specifications can implement</w:t>
+      </w:r>
+      <w:r>
+        <w:rPr>
+          <w:rFonts w:ascii="Franklin Gothic Book" w:hAnsi="Franklin Gothic Book"/>
+          <w:sz w:val="24"/>
+          <w:szCs w:val="24"/>
+        </w:rPr>
+        <w:t>, ECMAScript specifications are</w:t>
+      </w:r>
+    </w:p>
+    <w:p>
+      <w:pPr>
+        <w:pStyle w:val="ListParagraph"/>
+        <w:numPr>
+          <w:ilvl w:val="0"/>
+          <w:numId w:val="2"/>
+        </w:numPr>
+        <w:rPr>
+          <w:rFonts w:ascii="Franklin Gothic Book" w:hAnsi="Franklin Gothic Book"/>
+          <w:sz w:val="24"/>
+          <w:szCs w:val="24"/>
+        </w:rPr>
+      </w:pPr>
+      <w:r>
+        <w:rPr>
+          <w:rFonts w:ascii="Franklin Gothic Book" w:hAnsi="Franklin Gothic Book"/>
+          <w:sz w:val="24"/>
+          <w:szCs w:val="24"/>
+        </w:rPr>
+        <w:t>Javascript</w:t>
+      </w:r>
+    </w:p>
+    <w:p>
+      <w:pPr>
+        <w:pStyle w:val="ListParagraph"/>
+        <w:numPr>
+          <w:ilvl w:val="0"/>
+          <w:numId w:val="2"/>
+        </w:numPr>
+        <w:rPr>
+          <w:rFonts w:ascii="Franklin Gothic Book" w:hAnsi="Franklin Gothic Book"/>
+          <w:sz w:val="24"/>
+          <w:szCs w:val="24"/>
+        </w:rPr>
+      </w:pPr>
+      <w:r>
+        <w:rPr>
+          <w:rFonts w:ascii="Franklin Gothic Book" w:hAnsi="Franklin Gothic Book"/>
+          <w:sz w:val="24"/>
+          <w:szCs w:val="24"/>
+        </w:rPr>
+        <w:t>Typescript</w:t>
+      </w:r>
+    </w:p>
+    <w:p>
+      <w:pPr>
+        <w:pStyle w:val="ListParagraph"/>
+        <w:numPr>
+          <w:ilvl w:val="0"/>
+          <w:numId w:val="2"/>
+        </w:numPr>
+        <w:rPr>
+          <w:rFonts w:ascii="Franklin Gothic Book" w:hAnsi="Franklin Gothic Book"/>
+          <w:sz w:val="24"/>
+          <w:szCs w:val="24"/>
+        </w:rPr>
+      </w:pPr>
+      <w:r>
+        <w:rPr>
+          <w:rFonts w:ascii="Franklin Gothic Book" w:hAnsi="Franklin Gothic Book"/>
+          <w:sz w:val="24"/>
+          <w:szCs w:val="24"/>
+        </w:rPr>
+        <w:t>JQuery</w:t>
+      </w:r>
+    </w:p>
+    <w:p>
+      <w:pPr>
+        <w:pStyle w:val="ListParagraph"/>
+        <w:numPr>
+          <w:ilvl w:val="0"/>
+          <w:numId w:val="2"/>
+        </w:numPr>
+        <w:rPr>
+          <w:rFonts w:ascii="Franklin Gothic Book" w:hAnsi="Franklin Gothic Book"/>
+          <w:sz w:val="24"/>
+          <w:szCs w:val="24"/>
+        </w:rPr>
+      </w:pPr>
+      <w:r>
+        <w:rPr>
+          <w:rFonts w:ascii="Franklin Gothic Book" w:hAnsi="Franklin Gothic Book"/>
+          <w:sz w:val="24"/>
+          <w:szCs w:val="24"/>
+        </w:rPr>
+        <w:t>Node.js</w:t>
+      </w:r>
+    </w:p>
+    <w:p>
+      <w:pPr>
+        <w:pStyle w:val="ListParagraph"/>
+        <w:numPr>
+          <w:ilvl w:val="0"/>
+          <w:numId w:val="2"/>
+        </w:numPr>
+        <w:rPr>
+          <w:rFonts w:ascii="Franklin Gothic Book" w:hAnsi="Franklin Gothic Book"/>
+          <w:sz w:val="24"/>
+          <w:szCs w:val="24"/>
+        </w:rPr>
+      </w:pPr>
+      <w:r>
+        <w:rPr>
+          <w:rFonts w:ascii="Franklin Gothic Book" w:hAnsi="Franklin Gothic Book"/>
+          <w:sz w:val="24"/>
+          <w:szCs w:val="24"/>
+        </w:rPr>
+        <w:t>Browser</w:t>
+      </w:r>
+    </w:p>
+    <w:p>
+      <w:pPr>
+        <w:pStyle w:val="ListParagraph"/>
+        <w:numPr>
+          <w:ilvl w:val="0"/>
+          <w:numId w:val="2"/>
+        </w:numPr>
+        <w:rPr>
+          <w:rFonts w:ascii="Franklin Gothic Book" w:hAnsi="Franklin Gothic Book"/>
+          <w:sz w:val="24"/>
+          <w:szCs w:val="24"/>
+        </w:rPr>
+      </w:pPr>
+      <w:r>
+        <w:rPr>
+          <w:rFonts w:ascii="Franklin Gothic Book" w:hAnsi="Franklin Gothic Book"/>
+          <w:sz w:val="24"/>
+          <w:szCs w:val="24"/>
+        </w:rPr>
+        <w:t>JSX</w:t>
+      </w:r>
+    </w:p>
+    <w:p>
+      <w:pPr>
+        <w:rPr>
+          <w:rFonts w:ascii="Franklin Gothic Book" w:hAnsi="Franklin Gothic Book"/>
+          <w:sz w:val="24"/>
+          <w:szCs w:val="24"/>
+        </w:rPr>
+      </w:pPr>
+    </w:p>
+    <w:p>
+      <w:pPr>
+        <w:rPr>
+          <w:rFonts w:ascii="Franklin Gothic Book" w:hAnsi="Franklin Gothic Book"/>
+          <w:sz w:val="24"/>
+          <w:szCs w:val="24"/>
+        </w:rPr>
+      </w:pPr>
+      <w:r>
+        <w:rPr>
+          <w:rFonts w:ascii="Franklin Gothic Book" w:hAnsi="Franklin Gothic Book"/>
+          <w:sz w:val="24"/>
+          <w:szCs w:val="24"/>
+        </w:rPr>
+        <w:lastRenderedPageBreak/>
+        <w:t>ECMA Script is also called as ES it has released lot of new features from V6 onwards till now, V6 was released in 2015, all these new features are understood by browser, node.js and even Javascript.</w:t>
+      </w:r>
+    </w:p>
+    <w:p>
+      <w:pPr>
+        <w:rPr>
+          <w:rFonts w:ascii="Franklin Gothic Book" w:hAnsi="Franklin Gothic Book"/>
+          <w:sz w:val="24"/>
+          <w:szCs w:val="24"/>
+        </w:rPr>
+      </w:pPr>
+      <w:r>
+        <w:rPr>
+          <w:rFonts w:ascii="Franklin Gothic Book" w:hAnsi="Franklin Gothic Book"/>
+          <w:sz w:val="24"/>
+          <w:szCs w:val="24"/>
+          <w:highlight w:val="yellow"/>
+        </w:rPr>
+        <w:t>New Features of ECMAScript</w:t>
+      </w:r>
+    </w:p>
+    <w:p>
+      <w:pPr>
+        <w:rPr>
+          <w:rFonts w:ascii="Franklin Gothic Book" w:hAnsi="Franklin Gothic Book"/>
+          <w:sz w:val="24"/>
+          <w:szCs w:val="24"/>
+        </w:rPr>
+      </w:pPr>
+      <w:r>
+        <w:rPr>
+          <w:rFonts w:ascii="Franklin Gothic Book" w:hAnsi="Franklin Gothic Book"/>
+          <w:sz w:val="24"/>
+          <w:szCs w:val="24"/>
+        </w:rPr>
+        <w:t>These simplifies writing Javascript code</w:t>
+      </w:r>
+    </w:p>
+    <w:p>
+      <w:pPr>
+        <w:pStyle w:val="ListParagraph"/>
+        <w:numPr>
+          <w:ilvl w:val="0"/>
+          <w:numId w:val="7"/>
+        </w:numPr>
+        <w:rPr>
+          <w:rFonts w:ascii="Franklin Gothic Book" w:hAnsi="Franklin Gothic Book"/>
+          <w:sz w:val="24"/>
+          <w:szCs w:val="24"/>
+        </w:rPr>
+      </w:pPr>
+      <w:r>
+        <w:rPr>
+          <w:rFonts w:ascii="Franklin Gothic Book" w:hAnsi="Franklin Gothic Book"/>
+          <w:sz w:val="24"/>
+          <w:szCs w:val="24"/>
+        </w:rPr>
+        <w:t>let, const, class, extends, super, constructor</w:t>
+      </w:r>
+    </w:p>
+    <w:p>
+      <w:pPr>
+        <w:pStyle w:val="ListParagraph"/>
+        <w:numPr>
+          <w:ilvl w:val="0"/>
+          <w:numId w:val="7"/>
+        </w:numPr>
+        <w:rPr>
+          <w:rFonts w:ascii="Franklin Gothic Book" w:hAnsi="Franklin Gothic Book"/>
+          <w:sz w:val="24"/>
+          <w:szCs w:val="24"/>
+        </w:rPr>
+      </w:pPr>
+      <w:r>
+        <w:rPr>
+          <w:rFonts w:ascii="Franklin Gothic Book" w:hAnsi="Franklin Gothic Book"/>
+          <w:sz w:val="24"/>
+          <w:szCs w:val="24"/>
+        </w:rPr>
+        <w:t>Template Strings</w:t>
+      </w:r>
+    </w:p>
+    <w:p>
+      <w:pPr>
+        <w:pStyle w:val="ListParagraph"/>
+        <w:numPr>
+          <w:ilvl w:val="0"/>
+          <w:numId w:val="7"/>
+        </w:numPr>
+        <w:rPr>
+          <w:rFonts w:ascii="Franklin Gothic Book" w:hAnsi="Franklin Gothic Book"/>
+          <w:sz w:val="24"/>
+          <w:szCs w:val="24"/>
+        </w:rPr>
+      </w:pPr>
+      <w:r>
+        <w:rPr>
+          <w:rFonts w:ascii="Franklin Gothic Book" w:hAnsi="Franklin Gothic Book"/>
+          <w:sz w:val="24"/>
+          <w:szCs w:val="24"/>
+        </w:rPr>
+        <w:t>Rest, Spread &amp; Default Parameters</w:t>
+      </w:r>
+    </w:p>
+    <w:p>
+      <w:pPr>
+        <w:pStyle w:val="ListParagraph"/>
+        <w:numPr>
+          <w:ilvl w:val="0"/>
+          <w:numId w:val="7"/>
+        </w:numPr>
+        <w:rPr>
+          <w:rFonts w:ascii="Franklin Gothic Book" w:hAnsi="Franklin Gothic Book"/>
+          <w:sz w:val="24"/>
+          <w:szCs w:val="24"/>
+        </w:rPr>
+      </w:pPr>
+      <w:r>
+        <w:rPr>
+          <w:rFonts w:ascii="Franklin Gothic Book" w:hAnsi="Franklin Gothic Book"/>
+          <w:sz w:val="24"/>
+          <w:szCs w:val="24"/>
+        </w:rPr>
+        <w:t>Arrow Functions</w:t>
+      </w:r>
+    </w:p>
+    <w:p>
+      <w:pPr>
+        <w:pStyle w:val="ListParagraph"/>
+        <w:numPr>
+          <w:ilvl w:val="0"/>
+          <w:numId w:val="7"/>
+        </w:numPr>
+        <w:rPr>
+          <w:rFonts w:ascii="Franklin Gothic Book" w:hAnsi="Franklin Gothic Book"/>
+          <w:sz w:val="24"/>
+          <w:szCs w:val="24"/>
+        </w:rPr>
+      </w:pPr>
+      <w:r>
+        <w:rPr>
+          <w:rFonts w:ascii="Franklin Gothic Book" w:hAnsi="Franklin Gothic Book"/>
+          <w:sz w:val="24"/>
+          <w:szCs w:val="24"/>
+        </w:rPr>
+        <w:t xml:space="preserve">Destructuring </w:t>
+      </w:r>
+    </w:p>
+    <w:p>
+      <w:pPr>
+        <w:pStyle w:val="ListParagraph"/>
+        <w:numPr>
+          <w:ilvl w:val="0"/>
+          <w:numId w:val="7"/>
+        </w:numPr>
+        <w:rPr>
+          <w:rFonts w:ascii="Franklin Gothic Book" w:hAnsi="Franklin Gothic Book"/>
+          <w:sz w:val="24"/>
+          <w:szCs w:val="24"/>
+        </w:rPr>
+      </w:pPr>
+      <w:r>
+        <w:rPr>
+          <w:rFonts w:ascii="Franklin Gothic Book" w:hAnsi="Franklin Gothic Book"/>
+          <w:sz w:val="24"/>
+          <w:szCs w:val="24"/>
+        </w:rPr>
+        <w:t>padStart &amp; padEnd</w:t>
+      </w:r>
+    </w:p>
+    <w:p>
+      <w:pPr>
+        <w:pStyle w:val="ListParagraph"/>
+        <w:numPr>
+          <w:ilvl w:val="0"/>
+          <w:numId w:val="7"/>
+        </w:numPr>
+        <w:rPr>
+          <w:rFonts w:ascii="Franklin Gothic Book" w:hAnsi="Franklin Gothic Book"/>
+          <w:sz w:val="24"/>
+          <w:szCs w:val="24"/>
+        </w:rPr>
+      </w:pPr>
+      <w:r>
+        <w:rPr>
+          <w:rFonts w:ascii="Franklin Gothic Book" w:hAnsi="Franklin Gothic Book"/>
+          <w:sz w:val="24"/>
+          <w:szCs w:val="24"/>
+        </w:rPr>
+        <w:t>Exponential Operator</w:t>
+      </w:r>
+    </w:p>
+    <w:p>
+      <w:pPr>
+        <w:pStyle w:val="ListParagraph"/>
+        <w:numPr>
+          <w:ilvl w:val="0"/>
+          <w:numId w:val="7"/>
+        </w:numPr>
+        <w:rPr>
+          <w:rFonts w:ascii="Franklin Gothic Book" w:hAnsi="Franklin Gothic Book"/>
+          <w:sz w:val="24"/>
+          <w:szCs w:val="24"/>
+        </w:rPr>
+      </w:pPr>
+      <w:r>
+        <w:rPr>
+          <w:rFonts w:ascii="Franklin Gothic Book" w:hAnsi="Franklin Gothic Book"/>
+          <w:sz w:val="24"/>
+          <w:szCs w:val="24"/>
+        </w:rPr>
+        <w:t>Optional Chain</w:t>
+      </w:r>
+    </w:p>
+    <w:p>
+      <w:pPr>
+        <w:pStyle w:val="ListParagraph"/>
+        <w:numPr>
+          <w:ilvl w:val="0"/>
+          <w:numId w:val="7"/>
+        </w:numPr>
+        <w:rPr>
+          <w:rFonts w:ascii="Franklin Gothic Book" w:hAnsi="Franklin Gothic Book"/>
+          <w:sz w:val="24"/>
+          <w:szCs w:val="24"/>
+        </w:rPr>
+      </w:pPr>
+      <w:r>
+        <w:rPr>
+          <w:rFonts w:ascii="Franklin Gothic Book" w:hAnsi="Franklin Gothic Book"/>
+          <w:sz w:val="24"/>
+          <w:szCs w:val="24"/>
+        </w:rPr>
+        <w:t>Object entries &amp; values</w:t>
+      </w:r>
+    </w:p>
+    <w:p>
+      <w:pPr>
+        <w:pStyle w:val="ListParagraph"/>
+        <w:numPr>
+          <w:ilvl w:val="0"/>
+          <w:numId w:val="7"/>
+        </w:numPr>
+        <w:rPr>
+          <w:rFonts w:ascii="Franklin Gothic Book" w:hAnsi="Franklin Gothic Book"/>
+          <w:sz w:val="24"/>
+          <w:szCs w:val="24"/>
+        </w:rPr>
+      </w:pPr>
+      <w:r>
+        <w:rPr>
+          <w:rFonts w:ascii="Franklin Gothic Book" w:hAnsi="Franklin Gothic Book"/>
+          <w:sz w:val="24"/>
+          <w:szCs w:val="24"/>
+        </w:rPr>
+        <w:t>static keyword</w:t>
+      </w:r>
+    </w:p>
+    <w:p>
+      <w:pPr>
+        <w:rPr>
+          <w:rFonts w:ascii="Franklin Gothic Book" w:hAnsi="Franklin Gothic Book"/>
+          <w:sz w:val="24"/>
+          <w:szCs w:val="24"/>
+        </w:rPr>
+      </w:pPr>
+    </w:p>
+    <w:p>
+      <w:pPr>
+        <w:rPr>
+          <w:rFonts w:ascii="Franklin Gothic Book" w:hAnsi="Franklin Gothic Book"/>
+          <w:sz w:val="24"/>
+          <w:szCs w:val="24"/>
+        </w:rPr>
+      </w:pPr>
+      <w:r>
+        <w:rPr>
+          <w:rFonts w:ascii="Franklin Gothic Book" w:hAnsi="Franklin Gothic Book"/>
+          <w:sz w:val="24"/>
+          <w:szCs w:val="24"/>
+          <w:highlight w:val="yellow"/>
+        </w:rPr>
+        <w:t>let &amp; const</w:t>
+      </w:r>
+    </w:p>
+    <w:p>
+      <w:pPr>
+        <w:rPr>
+          <w:rFonts w:ascii="Franklin Gothic Book" w:hAnsi="Franklin Gothic Book"/>
+          <w:sz w:val="24"/>
+          <w:szCs w:val="24"/>
+        </w:rPr>
+      </w:pPr>
+      <w:r>
+        <w:rPr>
+          <w:rFonts w:ascii="Franklin Gothic Book" w:hAnsi="Franklin Gothic Book"/>
+          <w:sz w:val="24"/>
+          <w:szCs w:val="24"/>
+        </w:rPr>
+        <w:t>These are the two keywords you can use to declare variables in Javascript apart from var, let &amp; const creates scopes for the variables.</w:t>
+      </w:r>
+    </w:p>
+    <w:p>
+      <w:pPr>
+        <w:rPr>
+          <w:rFonts w:ascii="Franklin Gothic Book" w:hAnsi="Franklin Gothic Book"/>
+          <w:sz w:val="24"/>
+          <w:szCs w:val="24"/>
+        </w:rPr>
+      </w:pPr>
+      <w:r>
+        <w:rPr>
+          <w:rFonts w:ascii="Franklin Gothic Book" w:hAnsi="Franklin Gothic Book"/>
+          <w:sz w:val="24"/>
+          <w:szCs w:val="24"/>
+        </w:rPr>
+        <w:t>var is always global, means you create variables with var it will be considered as global variable it is not part of any block of code</w:t>
+      </w:r>
+      <w:r>
+        <w:rPr>
+          <w:rFonts w:ascii="Franklin Gothic Book" w:hAnsi="Franklin Gothic Book"/>
+          <w:sz w:val="24"/>
+          <w:szCs w:val="24"/>
+        </w:rPr>
+        <w:t xml:space="preserve">, sometime you want to protect your variables within </w:t>
+      </w:r>
+      <w:r>
+        <w:rPr>
+          <w:rFonts w:ascii="Franklin Gothic Book" w:hAnsi="Franklin Gothic Book"/>
+          <w:sz w:val="24"/>
+          <w:szCs w:val="24"/>
+          <w:highlight w:val="yellow"/>
+        </w:rPr>
+        <w:t>a block of code then through var its not possible</w:t>
+      </w:r>
+      <w:r>
+        <w:rPr>
+          <w:rFonts w:ascii="Franklin Gothic Book" w:hAnsi="Franklin Gothic Book"/>
+          <w:sz w:val="24"/>
+          <w:szCs w:val="24"/>
+        </w:rPr>
+        <w:t>, but possible through let &amp; const</w:t>
+      </w:r>
+    </w:p>
+    <w:p>
+      <w:pPr>
+        <w:rPr>
+          <w:rFonts w:ascii="Franklin Gothic Book" w:hAnsi="Franklin Gothic Book"/>
+          <w:sz w:val="24"/>
+          <w:szCs w:val="24"/>
+        </w:rPr>
+      </w:pPr>
+      <w:r>
+        <w:rPr>
+          <w:rFonts w:ascii="Franklin Gothic Book" w:hAnsi="Franklin Gothic Book"/>
+          <w:noProof/>
+          <w:sz w:val="24"/>
+          <w:szCs w:val="24"/>
+        </w:rPr>
+        <w:drawing>
+          <wp:inline distT="0" distB="0" distL="0" distR="0" wp14:anchorId="24BB03ED" wp14:editId="285F9535">
+            <wp:extent cx="5727700" cy="2655570"/>
+            <wp:effectExtent l="0" t="0" r="6350" b="0"/>
+            <wp:docPr id="17" name="Picture 17"/>
+            <wp:cNvGraphicFramePr>
+              <a:graphicFrameLocks xmlns:a="http://schemas.openxmlformats.org/drawingml/2006/main" noChangeAspect="1"/>
+            </wp:cNvGraphicFramePr>
+            <a:graphic xmlns:a="http://schemas.openxmlformats.org/drawingml/2006/main">
+              <a:graphicData uri="http://schemas.openxmlformats.org/drawingml/2006/picture">
+                <pic:pic xmlns:pic="http://schemas.openxmlformats.org/drawingml/2006/picture">
+                  <pic:nvPicPr>
+                    <pic:cNvPr id="0" name="Picture 3"/>
+                    <pic:cNvPicPr>
+                      <a:picLocks noChangeAspect="1" noChangeArrowheads="1"/>
+                    </pic:cNvPicPr>
+                  </pic:nvPicPr>
+                  <pic:blipFill>
+                    <a:blip r:embed="rId23">
+                      <a:extLst>
+                        <a:ext uri="{28A0092B-C50C-407E-A947-70E740481C1C}">
+                          <a14:useLocalDpi xmlns:a14="http://schemas.microsoft.com/office/drawing/2010/main" val="0"/>
+                        </a:ext>
+                      </a:extLst>
+                    </a:blip>
+                    <a:srcRect/>
+                    <a:stretch>
+                      <a:fillRect/>
+                    </a:stretch>
+                  </pic:blipFill>
+                  <pic:spPr bwMode="auto">
+                    <a:xfrm>
+                      <a:off x="0" y="0"/>
+                      <a:ext cx="5727700" cy="2655570"/>
+                    </a:xfrm>
+                    <a:prstGeom prst="rect">
+                      <a:avLst/>
+                    </a:prstGeom>
+                    <a:noFill/>
+                    <a:ln>
+                      <a:noFill/>
+                    </a:ln>
+                  </pic:spPr>
+                </pic:pic>
+              </a:graphicData>
+            </a:graphic>
+          </wp:inline>
+        </w:drawing>
+      </w:r>
+    </w:p>
+    <w:p>
+      <w:pPr>
+        <w:rPr>
+          <w:rFonts w:ascii="Franklin Gothic Book" w:hAnsi="Franklin Gothic Book"/>
+          <w:sz w:val="24"/>
+          <w:szCs w:val="24"/>
+        </w:rPr>
+      </w:pPr>
+      <w:r>
+        <w:rPr>
+          <w:rFonts w:ascii="Franklin Gothic Book" w:hAnsi="Franklin Gothic Book"/>
+          <w:sz w:val="24"/>
+          <w:szCs w:val="24"/>
+        </w:rPr>
+        <w:t>const variables can’t be modified</w:t>
+      </w:r>
+    </w:p>
+    <w:p>
+      <w:pPr>
+        <w:rPr>
+          <w:rFonts w:ascii="Franklin Gothic Book" w:hAnsi="Franklin Gothic Book"/>
+          <w:sz w:val="24"/>
+          <w:szCs w:val="24"/>
+        </w:rPr>
+      </w:pPr>
+      <w:r>
+        <w:rPr>
+          <w:rFonts w:ascii="Franklin Gothic Book" w:hAnsi="Franklin Gothic Book"/>
+          <w:sz w:val="24"/>
+          <w:szCs w:val="24"/>
+          <w:highlight w:val="yellow"/>
+        </w:rPr>
+        <w:t>Output:</w:t>
+      </w:r>
+    </w:p>
+    <w:p>
+      <w:pPr>
+        <w:rPr>
+          <w:rFonts w:ascii="Franklin Gothic Book" w:hAnsi="Franklin Gothic Book"/>
+          <w:sz w:val="24"/>
+          <w:szCs w:val="24"/>
+        </w:rPr>
+      </w:pPr>
+      <w:r>
+        <w:rPr>
+          <w:rFonts w:ascii="Franklin Gothic Book" w:hAnsi="Franklin Gothic Book"/>
+          <w:noProof/>
+          <w:sz w:val="24"/>
+          <w:szCs w:val="24"/>
+        </w:rPr>
+        <w:lastRenderedPageBreak/>
+        <w:drawing>
+          <wp:inline distT="0" distB="0" distL="0" distR="0" wp14:anchorId="62595A32" wp14:editId="525CE75F">
+            <wp:extent cx="5713095" cy="936625"/>
+            <wp:effectExtent l="0" t="0" r="1905" b="0"/>
+            <wp:docPr id="18" name="Picture 18"/>
+            <wp:cNvGraphicFramePr>
+              <a:graphicFrameLocks xmlns:a="http://schemas.openxmlformats.org/drawingml/2006/main" noChangeAspect="1"/>
+            </wp:cNvGraphicFramePr>
+            <a:graphic xmlns:a="http://schemas.openxmlformats.org/drawingml/2006/main">
+              <a:graphicData uri="http://schemas.openxmlformats.org/drawingml/2006/picture">
+                <pic:pic xmlns:pic="http://schemas.openxmlformats.org/drawingml/2006/picture">
+                  <pic:nvPicPr>
+                    <pic:cNvPr id="0" name="Picture 4"/>
+                    <pic:cNvPicPr>
+                      <a:picLocks noChangeAspect="1" noChangeArrowheads="1"/>
+                    </pic:cNvPicPr>
+                  </pic:nvPicPr>
+                  <pic:blipFill>
+                    <a:blip r:embed="rId24">
+                      <a:extLst>
+                        <a:ext uri="{28A0092B-C50C-407E-A947-70E740481C1C}">
+                          <a14:useLocalDpi xmlns:a14="http://schemas.microsoft.com/office/drawing/2010/main" val="0"/>
+                        </a:ext>
+                      </a:extLst>
+                    </a:blip>
+                    <a:srcRect/>
+                    <a:stretch>
+                      <a:fillRect/>
+                    </a:stretch>
+                  </pic:blipFill>
+                  <pic:spPr bwMode="auto">
+                    <a:xfrm>
+                      <a:off x="0" y="0"/>
+                      <a:ext cx="5713095" cy="936625"/>
+                    </a:xfrm>
+                    <a:prstGeom prst="rect">
+                      <a:avLst/>
+                    </a:prstGeom>
+                    <a:noFill/>
+                    <a:ln>
+                      <a:noFill/>
+                    </a:ln>
+                  </pic:spPr>
+                </pic:pic>
+              </a:graphicData>
+            </a:graphic>
+          </wp:inline>
+        </w:drawing>
+      </w:r>
     </w:p>
     <w:sectPr>
       <w:pgSz w:w="11906" w:h="16838"/>
@@ -3807,6 +4401,95 @@
     </w:lvl>
   </w:abstractNum>
   <w:abstractNum w:abstractNumId="3" w15:restartNumberingAfterBreak="0">
+    <w:nsid w:val="310E35E9"/>
+    <w:multiLevelType w:val="hybridMultilevel"/>
+    <w:tmpl w:val="8328047C"/>
+    <w:lvl w:ilvl="0" w:tplc="07385AB6">
+      <w:start w:val="1"/>
+      <w:numFmt w:val="decimal"/>
+      <w:lvlText w:val="%1."/>
+      <w:lvlJc w:val="left"/>
+      <w:pPr>
+        <w:ind w:left="720" w:hanging="360"/>
+      </w:pPr>
+      <w:rPr>
+        <w:rFonts w:hint="default"/>
+      </w:rPr>
+    </w:lvl>
+    <w:lvl w:ilvl="1" w:tplc="40090019" w:tentative="1">
+      <w:start w:val="1"/>
+      <w:numFmt w:val="lowerLetter"/>
+      <w:lvlText w:val="%2."/>
+      <w:lvlJc w:val="left"/>
+      <w:pPr>
+        <w:ind w:left="1440" w:hanging="360"/>
+      </w:pPr>
+    </w:lvl>
+    <w:lvl w:ilvl="2" w:tplc="4009001B" w:tentative="1">
+      <w:start w:val="1"/>
+      <w:numFmt w:val="lowerRoman"/>
+      <w:lvlText w:val="%3."/>
+      <w:lvlJc w:val="right"/>
+      <w:pPr>
+        <w:ind w:left="2160" w:hanging="180"/>
+      </w:pPr>
+    </w:lvl>
+    <w:lvl w:ilvl="3" w:tplc="4009000F" w:tentative="1">
+      <w:start w:val="1"/>
+      <w:numFmt w:val="decimal"/>
+      <w:lvlText w:val="%4."/>
+      <w:lvlJc w:val="left"/>
+      <w:pPr>
+        <w:ind w:left="2880" w:hanging="360"/>
+      </w:pPr>
+    </w:lvl>
+    <w:lvl w:ilvl="4" w:tplc="40090019" w:tentative="1">
+      <w:start w:val="1"/>
+      <w:numFmt w:val="lowerLetter"/>
+      <w:lvlText w:val="%5."/>
+      <w:lvlJc w:val="left"/>
+      <w:pPr>
+        <w:ind w:left="3600" w:hanging="360"/>
+      </w:pPr>
+    </w:lvl>
+    <w:lvl w:ilvl="5" w:tplc="4009001B" w:tentative="1">
+      <w:start w:val="1"/>
+      <w:numFmt w:val="lowerRoman"/>
+      <w:lvlText w:val="%6."/>
+      <w:lvlJc w:val="right"/>
+      <w:pPr>
+        <w:ind w:left="4320" w:hanging="180"/>
+      </w:pPr>
+    </w:lvl>
+    <w:lvl w:ilvl="6" w:tplc="4009000F" w:tentative="1">
+      <w:start w:val="1"/>
+      <w:numFmt w:val="decimal"/>
+      <w:lvlText w:val="%7."/>
+      <w:lvlJc w:val="left"/>
+      <w:pPr>
+        <w:ind w:left="5040" w:hanging="360"/>
+      </w:pPr>
+    </w:lvl>
+    <w:lvl w:ilvl="7" w:tplc="40090019" w:tentative="1">
+      <w:start w:val="1"/>
+      <w:numFmt w:val="lowerLetter"/>
+      <w:lvlText w:val="%8."/>
+      <w:lvlJc w:val="left"/>
+      <w:pPr>
+        <w:ind w:left="5760" w:hanging="360"/>
+      </w:pPr>
+    </w:lvl>
+    <w:lvl w:ilvl="8" w:tplc="4009001B" w:tentative="1">
+      <w:start w:val="1"/>
+      <w:numFmt w:val="lowerRoman"/>
+      <w:lvlText w:val="%9."/>
+      <w:lvlJc w:val="right"/>
+      <w:pPr>
+        <w:ind w:left="6480" w:hanging="180"/>
+      </w:pPr>
+    </w:lvl>
+  </w:abstractNum>
+  <w:abstractNum w:abstractNumId="4" w15:restartNumberingAfterBreak="0">
     <w:nsid w:val="38CD592D"/>
     <w:multiLevelType w:val="hybridMultilevel"/>
     <w:tmpl w:val="5A003AEC"/>
@@ -3919,7 +4602,7 @@
       </w:rPr>
     </w:lvl>
   </w:abstractNum>
-  <w:abstractNum w:abstractNumId="4" w15:restartNumberingAfterBreak="0">
+  <w:abstractNum w:abstractNumId="5" w15:restartNumberingAfterBreak="0">
     <w:nsid w:val="5C087463"/>
     <w:multiLevelType w:val="hybridMultilevel"/>
     <w:tmpl w:val="A8BEF722"/>
@@ -4008,7 +4691,7 @@
       </w:pPr>
     </w:lvl>
   </w:abstractNum>
-  <w:abstractNum w:abstractNumId="5" w15:restartNumberingAfterBreak="0">
+  <w:abstractNum w:abstractNumId="6" w15:restartNumberingAfterBreak="0">
     <w:nsid w:val="62301723"/>
     <w:multiLevelType w:val="hybridMultilevel"/>
     <w:tmpl w:val="E894306C"/>
@@ -4098,10 +4781,10 @@
     </w:lvl>
   </w:abstractNum>
   <w:num w:numId="1" w16cid:durableId="1573929529">
-    <w:abstractNumId w:val="4"/>
+    <w:abstractNumId w:val="5"/>
   </w:num>
   <w:num w:numId="2" w16cid:durableId="796605842">
-    <w:abstractNumId w:val="3"/>
+    <w:abstractNumId w:val="4"/>
   </w:num>
   <w:num w:numId="3" w16cid:durableId="433937589">
     <w:abstractNumId w:val="0"/>
@@ -4113,7 +4796,10 @@
     <w:abstractNumId w:val="2"/>
   </w:num>
   <w:num w:numId="6" w16cid:durableId="1974942603">
-    <w:abstractNumId w:val="5"/>
+    <w:abstractNumId w:val="6"/>
+  </w:num>
+  <w:num w:numId="7" w16cid:durableId="1403674646">
+    <w:abstractNumId w:val="3"/>
   </w:num>
 </w:numbering>
 </file>

</xml_diff>